<commit_message>
Informe Entrega 2 acotaciones
</commit_message>
<xml_diff>
--- a/Informe entrega 2.docx
+++ b/Informe entrega 2.docx
@@ -2140,6 +2140,18 @@
         <w:ind w:left="360"/>
         <w:rPr>
           <w:rFonts w:ascii="Times New Roman" w:eastAsia="Times New Roman" w:hAnsi="Times New Roman"/>
+          <w:bCs/>
+          <w:smallCaps/>
+          <w:lang w:eastAsia="es-ES_tradnl"/>
+        </w:rPr>
+      </w:pPr>
+    </w:p>
+    <w:p>
+      <w:pPr>
+        <w:spacing w:after="0" w:line="240" w:lineRule="auto"/>
+        <w:ind w:left="360"/>
+        <w:rPr>
+          <w:rFonts w:ascii="Times New Roman" w:eastAsia="Times New Roman" w:hAnsi="Times New Roman"/>
           <w:b/>
           <w:bCs/>
           <w:smallCaps/>
@@ -2149,6 +2161,15 @@
           <w:lang w:eastAsia="es-ES_tradnl"/>
         </w:rPr>
       </w:pPr>
+      <w:r>
+        <w:rPr>
+          <w:rFonts w:ascii="Times New Roman" w:eastAsia="Times New Roman" w:hAnsi="Times New Roman"/>
+          <w:bCs/>
+          <w:smallCaps/>
+          <w:lang w:eastAsia="es-ES_tradnl"/>
+        </w:rPr>
+        <w:t>Principalmente Sebastián hizo la parte de diagrama de clases y Diego la de Casos de uso</w:t>
+      </w:r>
     </w:p>
     <w:p>
       <w:pPr>
@@ -2460,7 +2481,6 @@
         <w:t>.</w:t>
       </w:r>
     </w:p>
-    <w:p/>
     <w:p>
       <w:pPr>
         <w:jc w:val="center"/>
@@ -2527,7 +2547,23 @@
           <w:sz w:val="24"/>
           <w:szCs w:val="24"/>
         </w:rPr>
-        <w:t xml:space="preserve">Si se elige el diagrama de clases, va a salir una ventana con un editor de texto a la izquierda y a la derecha se muestra el diagrama UML después de poner el botón compilar, en el menú se puede exportar como XML en modo texto, o importar un nuevo archivo, también está el botón PNG para crear el PNG del diagrama UML; si algo está mal (por ejemplo importo un </w:t>
+        <w:t>Si se elige el diagrama de clases, va a salir una ventana con un editor de texto a la izquierda y a la derecha se muestra el diagrama UML después de poner el botón compilar, en el menú se puede exportar como XML en modo texto, o importar un nuevo archivo, también está el botón PNG para crear el PNG del diagrama UML; si al</w:t>
+      </w:r>
+      <w:r>
+        <w:rPr>
+          <w:rFonts w:ascii="Times New Roman" w:hAnsi="Times New Roman"/>
+          <w:sz w:val="24"/>
+          <w:szCs w:val="24"/>
+        </w:rPr>
+        <w:t>go está mal (por ejemplo se importa</w:t>
+      </w:r>
+      <w:r>
+        <w:rPr>
+          <w:rFonts w:ascii="Times New Roman" w:hAnsi="Times New Roman"/>
+          <w:sz w:val="24"/>
+          <w:szCs w:val="24"/>
+        </w:rPr>
+        <w:t xml:space="preserve"> un </w:t>
       </w:r>
       <w:proofErr w:type="spellStart"/>
       <w:r>
@@ -2586,7 +2622,15 @@
           <w:sz w:val="24"/>
           <w:szCs w:val="24"/>
         </w:rPr>
-        <w:t>para importar otro archivo, para desplegar el modo grafico se debe apretar el botón que dice modo grafico y desde ahí se puede exportar el PNG, en el modo grafico se puede volver para seguir editando el caso de uso.</w:t>
+        <w:t>para importar otro archivo P</w:t>
+      </w:r>
+      <w:r>
+        <w:rPr>
+          <w:rFonts w:ascii="Times New Roman" w:hAnsi="Times New Roman"/>
+          <w:sz w:val="24"/>
+          <w:szCs w:val="24"/>
+        </w:rPr>
+        <w:t>ara desplegar el modo grafico se debe apretar el botón que dice modo grafico y desde ahí se puede exportar el PNG, en el modo grafico se puede volver para seguir editando el caso de uso.</w:t>
       </w:r>
     </w:p>
     <w:p>
@@ -3651,7 +3695,7 @@
 </file>
 
 <file path=customXml/itemProps1.xml><?xml version="1.0" encoding="utf-8"?>
-<ds:datastoreItem xmlns:ds="http://schemas.openxmlformats.org/officeDocument/2006/customXml" ds:itemID="{73D838F3-9902-42DF-B054-FCE959BB3E67}">
+<ds:datastoreItem xmlns:ds="http://schemas.openxmlformats.org/officeDocument/2006/customXml" ds:itemID="{D590E959-E1A7-4594-B376-27A4759AC199}">
   <ds:schemaRefs>
     <ds:schemaRef ds:uri="http://schemas.openxmlformats.org/officeDocument/2006/bibliography"/>
   </ds:schemaRefs>

</xml_diff>

<commit_message>
Informe 3 parte diagram clase
</commit_message>
<xml_diff>
--- a/Informe entrega 2.docx
+++ b/Informe entrega 2.docx
@@ -238,8 +238,9 @@
         <w:jc w:val="center"/>
         <w:rPr>
           <w:rFonts w:ascii="Times New Roman" w:eastAsia="Times New Roman" w:hAnsi="Times New Roman"/>
-          <w:sz w:val="56"/>
-          <w:szCs w:val="56"/>
+          <w:smallCaps/>
+          <w:sz w:val="48"/>
+          <w:szCs w:val="48"/>
           <w:lang w:eastAsia="es-ES_tradnl"/>
         </w:rPr>
       </w:pPr>
@@ -3695,7 +3696,7 @@
 </file>
 
 <file path=customXml/itemProps1.xml><?xml version="1.0" encoding="utf-8"?>
-<ds:datastoreItem xmlns:ds="http://schemas.openxmlformats.org/officeDocument/2006/customXml" ds:itemID="{D590E959-E1A7-4594-B376-27A4759AC199}">
+<ds:datastoreItem xmlns:ds="http://schemas.openxmlformats.org/officeDocument/2006/customXml" ds:itemID="{306BDA92-7882-4228-AC50-A2FAE7566FA4}">
   <ds:schemaRefs>
     <ds:schemaRef ds:uri="http://schemas.openxmlformats.org/officeDocument/2006/bibliography"/>
   </ds:schemaRefs>

</xml_diff>